<commit_message>
Updating exercises for GROUP BY
</commit_message>
<xml_diff>
--- a/Courses/Software-Sciences/Module-3-Databases-New/12-Group-and-Aggregate-Functions/10-Group-and-Aggregate-Functions-Exercise.docx
+++ b/Courses/Software-Sciences/Module-3-Databases-New/12-Group-and-Aggregate-Functions/10-Group-and-Aggregate-Functions-Exercise.docx
@@ -24,6 +24,7 @@
       <w:r>
         <w:rPr>
           <w:szCs w:val="40"/>
+          <w:lang w:val="ru-RU"/>
         </w:rPr>
         <w:t xml:space="preserve">: </w:t>
       </w:r>
@@ -43,7 +44,6 @@
         <w:spacing w:line="360" w:lineRule="auto"/>
         <w:rPr>
           <w:noProof/>
-          <w:lang w:val="bg-BG"/>
         </w:rPr>
       </w:pPr>
       <w:r>
@@ -57,7 +57,14 @@
         <w:rPr>
           <w:noProof/>
         </w:rPr>
-        <w:t xml:space="preserve">I – </w:t>
+        <w:t>I</w:t>
+      </w:r>
+      <w:r>
+        <w:rPr>
+          <w:noProof/>
+          <w:lang w:val="ru-RU"/>
+        </w:rPr>
+        <w:t xml:space="preserve"> – </w:t>
       </w:r>
       <w:r>
         <w:rPr>
@@ -74,24 +81,133 @@
       </w:r>
     </w:p>
     <w:p>
-      <w:pPr>
-        <w:pStyle w:val="Heading2"/>
-      </w:pPr>
-      <w:r>
-        <w:t>Най</w:t>
-      </w:r>
-      <w:r>
-        <w:rPr>
-          <w:lang w:val="en-US"/>
-        </w:rPr>
-        <w:t>-</w:t>
-      </w:r>
-      <w:r>
-        <w:t>високи върхове в Азия</w:t>
+      <w:r>
+        <w:rPr>
+          <w:b/>
+          <w:bCs/>
+          <w:lang w:val="bg-BG"/>
+        </w:rPr>
+        <w:t>Импортирайте</w:t>
+      </w:r>
+      <w:r>
+        <w:rPr>
+          <w:lang w:val="bg-BG"/>
+        </w:rPr>
+        <w:t xml:space="preserve"> базата данни </w:t>
+      </w:r>
+      <w:r>
+        <w:t>"</w:t>
+      </w:r>
+      <w:r>
+        <w:rPr>
+          <w:b/>
+          <w:bCs/>
+        </w:rPr>
+        <w:t>Mountains</w:t>
+      </w:r>
+      <w:r>
+        <w:t xml:space="preserve">" </w:t>
+      </w:r>
+      <w:r>
+        <w:rPr>
+          <w:lang w:val="bg-BG"/>
+        </w:rPr>
+        <w:t xml:space="preserve">от </w:t>
+      </w:r>
+      <w:r>
+        <w:rPr>
+          <w:b/>
+          <w:bCs/>
+          <w:lang w:val="bg-BG"/>
+        </w:rPr>
+        <w:t>ресурсните</w:t>
+      </w:r>
+      <w:r>
+        <w:rPr>
+          <w:lang w:val="bg-BG"/>
+        </w:rPr>
+        <w:t xml:space="preserve"> </w:t>
+      </w:r>
+      <w:r>
+        <w:rPr>
+          <w:b/>
+          <w:bCs/>
+          <w:lang w:val="bg-BG"/>
+        </w:rPr>
+        <w:t>файлове</w:t>
+      </w:r>
+      <w:r>
+        <w:rPr>
+          <w:lang w:val="bg-BG"/>
+        </w:rPr>
+        <w:t xml:space="preserve">, като </w:t>
+      </w:r>
+      <w:r>
+        <w:rPr>
+          <w:b/>
+          <w:bCs/>
+          <w:lang w:val="bg-BG"/>
+        </w:rPr>
+        <w:t>изпълните</w:t>
+      </w:r>
+      <w:r>
+        <w:rPr>
+          <w:lang w:val="bg-BG"/>
+        </w:rPr>
+        <w:t xml:space="preserve"> файла </w:t>
+      </w:r>
+      <w:r>
+        <w:t>"</w:t>
+      </w:r>
+      <w:r>
+        <w:rPr>
+          <w:b/>
+          <w:bCs/>
+        </w:rPr>
+        <w:t>Mountains.sql</w:t>
+      </w:r>
+      <w:r>
+        <w:t>"</w:t>
+      </w:r>
+      <w:r>
+        <w:t xml:space="preserve"> </w:t>
+      </w:r>
+      <w:r>
+        <w:rPr>
+          <w:lang w:val="bg-BG"/>
+        </w:rPr>
+        <w:t xml:space="preserve">в </w:t>
+      </w:r>
+      <w:r>
+        <w:rPr>
+          <w:b/>
+          <w:bCs/>
+        </w:rPr>
+        <w:t>SSMS</w:t>
+      </w:r>
+      <w:r>
+        <w:t>.</w:t>
       </w:r>
     </w:p>
     <w:p>
       <w:pPr>
+        <w:pStyle w:val="Heading2"/>
+      </w:pPr>
+      <w:r>
+        <w:t>Най</w:t>
+      </w:r>
+      <w:r>
+        <w:rPr>
+          <w:lang w:val="ru-RU"/>
+        </w:rPr>
+        <w:t>-</w:t>
+      </w:r>
+      <w:r>
+        <w:t>високи върхове в Азия</w:t>
+      </w:r>
+    </w:p>
+    <w:p>
+      <w:pPr>
         <w:rPr>
           <w:lang w:val="bg-BG"/>
         </w:rPr>
@@ -123,6 +239,30 @@
         <w:t>планините</w:t>
       </w:r>
       <w:r>
+        <w:rPr>
+          <w:b/>
+          <w:lang w:val="ru-RU"/>
+        </w:rPr>
+        <w:t xml:space="preserve"> </w:t>
+      </w:r>
+      <w:r>
+        <w:rPr>
+          <w:bCs/>
+          <w:lang w:val="ru-RU"/>
+        </w:rPr>
+        <w:t xml:space="preserve">от таблицата </w:t>
+      </w:r>
+      <w:r>
+        <w:rPr>
+          <w:rFonts w:ascii="Consolas" w:hAnsi="Consolas"/>
+          <w:b/>
+        </w:rPr>
+        <w:t>Mountains</w:t>
+      </w:r>
+      <w:r>
+        <w:rPr>
+          <w:lang w:val="ru-RU"/>
+        </w:rPr>
         <w:t xml:space="preserve">, </w:t>
       </w:r>
       <w:r>
@@ -145,6 +285,9 @@
         <w:t xml:space="preserve"> </w:t>
       </w:r>
       <w:r>
+        <w:rPr>
+          <w:lang w:val="ru-RU"/>
+        </w:rPr>
         <w:t>"</w:t>
       </w:r>
       <w:r>
@@ -156,6 +299,9 @@
         <w:t>Asia</w:t>
       </w:r>
       <w:r>
+        <w:rPr>
+          <w:lang w:val="ru-RU"/>
+        </w:rPr>
         <w:t xml:space="preserve">" </w:t>
       </w:r>
       <w:r>
@@ -174,6 +320,7 @@
       <w:r>
         <w:rPr>
           <w:b/>
+          <w:lang w:val="ru-RU"/>
         </w:rPr>
         <w:t>-</w:t>
       </w:r>
@@ -198,6 +345,9 @@
         <w:t>връх</w:t>
       </w:r>
       <w:r>
+        <w:rPr>
+          <w:lang w:val="ru-RU"/>
+        </w:rPr>
         <w:t xml:space="preserve">, </w:t>
       </w:r>
       <w:r>
@@ -220,6 +370,9 @@
         <w:t xml:space="preserve"> му</w:t>
       </w:r>
       <w:r>
+        <w:rPr>
+          <w:lang w:val="ru-RU"/>
+        </w:rPr>
         <w:t xml:space="preserve">. </w:t>
       </w:r>
       <w:r>
@@ -249,6 +402,9 @@
         <w:t>върха</w:t>
       </w:r>
       <w:r>
+        <w:rPr>
+          <w:lang w:val="ru-RU"/>
+        </w:rPr>
         <w:t>.</w:t>
       </w:r>
     </w:p>
@@ -550,7 +706,7 @@
       </w:r>
       <w:r>
         <w:rPr>
-          <w:lang w:val="en-US"/>
+          <w:lang w:val="ru-RU"/>
         </w:rPr>
         <w:t>-</w:t>
       </w:r>
@@ -619,6 +775,7 @@
       <w:r>
         <w:rPr>
           <w:b/>
+          <w:lang w:val="ru-RU"/>
         </w:rPr>
         <w:t>-</w:t>
       </w:r>
@@ -630,6 +787,30 @@
         <w:t>високия връх</w:t>
       </w:r>
       <w:r>
+        <w:rPr>
+          <w:b/>
+          <w:lang w:val="ru-RU"/>
+        </w:rPr>
+        <w:t xml:space="preserve"> </w:t>
+      </w:r>
+      <w:r>
+        <w:rPr>
+          <w:bCs/>
+          <w:lang w:val="ru-RU"/>
+        </w:rPr>
+        <w:t xml:space="preserve">от таблицата </w:t>
+      </w:r>
+      <w:r>
+        <w:rPr>
+          <w:rFonts w:ascii="Consolas" w:hAnsi="Consolas"/>
+          <w:b/>
+        </w:rPr>
+        <w:t>Peaks</w:t>
+      </w:r>
+      <w:r>
+        <w:rPr>
+          <w:lang w:val="ru-RU"/>
+        </w:rPr>
         <w:t xml:space="preserve">, </w:t>
       </w:r>
       <w:r>
@@ -646,6 +827,9 @@
         <w:t>планина</w:t>
       </w:r>
       <w:r>
+        <w:rPr>
+          <w:lang w:val="ru-RU"/>
+        </w:rPr>
         <w:t xml:space="preserve">. </w:t>
       </w:r>
       <w:r>
@@ -655,6 +839,9 @@
         <w:t>Когато няколко върха в дадена страна имат една и съща надморска височина</w:t>
       </w:r>
       <w:r>
+        <w:rPr>
+          <w:lang w:val="ru-RU"/>
+        </w:rPr>
         <w:t xml:space="preserve">, </w:t>
       </w:r>
       <w:r>
@@ -664,6 +851,9 @@
         <w:t>покажете всички</w:t>
       </w:r>
       <w:r>
+        <w:rPr>
+          <w:lang w:val="ru-RU"/>
+        </w:rPr>
         <w:t xml:space="preserve">. </w:t>
       </w:r>
       <w:r>
@@ -706,6 +896,9 @@
         <w:t>азбучен ред</w:t>
       </w:r>
       <w:r>
+        <w:rPr>
+          <w:lang w:val="ru-RU"/>
+        </w:rPr>
         <w:t xml:space="preserve">, </w:t>
       </w:r>
       <w:r>
@@ -737,6 +930,7 @@
       <w:r>
         <w:rPr>
           <w:b/>
+          <w:lang w:val="ru-RU"/>
         </w:rPr>
         <w:t>-</w:t>
       </w:r>
@@ -761,6 +955,9 @@
         <w:t>азбучен ред</w:t>
       </w:r>
       <w:r>
+        <w:rPr>
+          <w:lang w:val="ru-RU"/>
+        </w:rPr>
         <w:t xml:space="preserve">. </w:t>
       </w:r>
       <w:r>
@@ -1384,7 +1581,6 @@
         <w:spacing w:line="360" w:lineRule="auto"/>
         <w:rPr>
           <w:noProof/>
-          <w:lang w:val="bg-BG"/>
         </w:rPr>
       </w:pPr>
       <w:r>
@@ -1398,7 +1594,14 @@
         <w:rPr>
           <w:noProof/>
         </w:rPr>
-        <w:t xml:space="preserve">II – </w:t>
+        <w:t>II</w:t>
+      </w:r>
+      <w:r>
+        <w:rPr>
+          <w:noProof/>
+          <w:lang w:val="ru-RU"/>
+        </w:rPr>
+        <w:t xml:space="preserve"> – </w:t>
       </w:r>
       <w:r>
         <w:rPr>
@@ -1415,24 +1618,157 @@
       </w:r>
     </w:p>
     <w:p>
-      <w:pPr>
-        <w:pStyle w:val="Heading2"/>
-      </w:pPr>
-      <w:r>
-        <w:t>Брой на записи</w:t>
+      <w:r>
+        <w:rPr>
+          <w:b/>
+          <w:bCs/>
+          <w:lang w:val="bg-BG"/>
+        </w:rPr>
+        <w:t>Импортирайте</w:t>
+      </w:r>
+      <w:r>
+        <w:rPr>
+          <w:lang w:val="bg-BG"/>
+        </w:rPr>
+        <w:t xml:space="preserve"> базата данни </w:t>
+      </w:r>
+      <w:r>
+        <w:t>"</w:t>
+      </w:r>
+      <w:r>
+        <w:rPr>
+          <w:b/>
+          <w:bCs/>
+        </w:rPr>
+        <w:t>Gringotts</w:t>
+      </w:r>
+      <w:r>
+        <w:t xml:space="preserve">" </w:t>
+      </w:r>
+      <w:r>
+        <w:rPr>
+          <w:lang w:val="bg-BG"/>
+        </w:rPr>
+        <w:t xml:space="preserve">от </w:t>
+      </w:r>
+      <w:r>
+        <w:rPr>
+          <w:b/>
+          <w:bCs/>
+          <w:lang w:val="bg-BG"/>
+        </w:rPr>
+        <w:t>ресурсните</w:t>
+      </w:r>
+      <w:r>
+        <w:rPr>
+          <w:lang w:val="bg-BG"/>
+        </w:rPr>
+        <w:t xml:space="preserve"> </w:t>
+      </w:r>
+      <w:r>
+        <w:rPr>
+          <w:b/>
+          <w:bCs/>
+          <w:lang w:val="bg-BG"/>
+        </w:rPr>
+        <w:t>файлове</w:t>
+      </w:r>
+      <w:r>
+        <w:rPr>
+          <w:lang w:val="bg-BG"/>
+        </w:rPr>
+        <w:t xml:space="preserve">, като </w:t>
+      </w:r>
+      <w:r>
+        <w:rPr>
+          <w:b/>
+          <w:bCs/>
+          <w:lang w:val="bg-BG"/>
+        </w:rPr>
+        <w:t>изпълните</w:t>
+      </w:r>
+      <w:r>
+        <w:rPr>
+          <w:lang w:val="bg-BG"/>
+        </w:rPr>
+        <w:t xml:space="preserve"> файла </w:t>
+      </w:r>
+      <w:r>
+        <w:t>"</w:t>
+      </w:r>
+      <w:r>
+        <w:rPr>
+          <w:b/>
+          <w:bCs/>
+        </w:rPr>
+        <w:t xml:space="preserve"> </w:t>
+      </w:r>
+      <w:r>
+        <w:rPr>
+          <w:b/>
+          <w:bCs/>
+        </w:rPr>
+        <w:t>Gringotts</w:t>
+      </w:r>
+      <w:r>
+        <w:rPr>
+          <w:b/>
+          <w:bCs/>
+        </w:rPr>
+        <w:t>-Database</w:t>
+      </w:r>
+      <w:r>
+        <w:rPr>
+          <w:b/>
+          <w:bCs/>
+        </w:rPr>
+        <w:t>.sql</w:t>
+      </w:r>
+      <w:r>
+        <w:t xml:space="preserve">" </w:t>
+      </w:r>
+      <w:r>
+        <w:rPr>
+          <w:lang w:val="bg-BG"/>
+        </w:rPr>
+        <w:t xml:space="preserve">в </w:t>
+      </w:r>
+      <w:r>
+        <w:rPr>
+          <w:b/>
+          <w:bCs/>
+        </w:rPr>
+        <w:t>SSMS</w:t>
+      </w:r>
+      <w:r>
+        <w:t>.</w:t>
       </w:r>
     </w:p>
     <w:p>
       <w:pPr>
-        <w:rPr>
-          <w:lang w:val="bg-BG"/>
-        </w:rPr>
-      </w:pPr>
-      <w:r>
-        <w:rPr>
-          <w:lang w:val="bg-BG"/>
-        </w:rPr>
-        <w:t xml:space="preserve">Импортирайте базата данни и извлечете </w:t>
+        <w:pStyle w:val="Heading2"/>
+      </w:pPr>
+      <w:r>
+        <w:t>Брой на записи</w:t>
+      </w:r>
+    </w:p>
+    <w:p>
+      <w:pPr>
+        <w:rPr>
+          <w:lang w:val="bg-BG"/>
+        </w:rPr>
+      </w:pPr>
+      <w:r>
+        <w:rPr>
+          <w:lang w:val="bg-BG"/>
+        </w:rPr>
+        <w:t>Извлечете</w:t>
+      </w:r>
+      <w:r>
+        <w:rPr>
+          <w:lang w:val="bg-BG"/>
+        </w:rPr>
+        <w:t xml:space="preserve"> </w:t>
       </w:r>
       <w:r>
         <w:rPr>
@@ -1445,9 +1781,27 @@
         <w:rPr>
           <w:lang w:val="bg-BG"/>
         </w:rPr>
-        <w:t xml:space="preserve"> от таблицата</w:t>
-      </w:r>
-      <w:r>
+        <w:t xml:space="preserve"> от </w:t>
+      </w:r>
+      <w:r>
+        <w:rPr>
+          <w:lang w:val="bg-BG"/>
+        </w:rPr>
+        <w:t xml:space="preserve">единствената таблица в базата данни – </w:t>
+      </w:r>
+      <w:r>
+        <w:rPr>
+          <w:rFonts w:ascii="Consolas" w:hAnsi="Consolas"/>
+          <w:b/>
+          <w:bCs/>
+          <w:lang w:val="bg-BG"/>
+        </w:rPr>
+        <w:t>WizzardDeposits</w:t>
+      </w:r>
+      <w:r>
+        <w:rPr>
+          <w:lang w:val="ru-RU"/>
+        </w:rPr>
         <w:t>.</w:t>
       </w:r>
     </w:p>
@@ -1565,6 +1919,7 @@
       <w:r>
         <w:rPr>
           <w:b/>
+          <w:lang w:val="ru-RU"/>
         </w:rPr>
         <w:t>-</w:t>
       </w:r>
@@ -1576,15 +1931,42 @@
         <w:t>дългата магическа пръчка</w:t>
       </w:r>
       <w:r>
+        <w:rPr>
+          <w:lang w:val="ru-RU"/>
+        </w:rPr>
         <w:t xml:space="preserve">. </w:t>
       </w:r>
       <w:r>
         <w:rPr>
           <w:lang w:val="bg-BG"/>
         </w:rPr>
-        <w:t>Преименувайте новата колона по подходящ начин</w:t>
-      </w:r>
-      <w:r>
+        <w:t xml:space="preserve">Преименувайте новата колона </w:t>
+      </w:r>
+      <w:r>
+        <w:rPr>
+          <w:lang w:val="bg-BG"/>
+        </w:rPr>
+        <w:t xml:space="preserve">на </w:t>
+      </w:r>
+      <w:r>
+        <w:rPr>
+          <w:lang w:val="ru-RU"/>
+        </w:rPr>
+        <w:t>"</w:t>
+      </w:r>
+      <w:r>
+        <w:t>LongestMagicWand</w:t>
+      </w:r>
+      <w:r>
+        <w:rPr>
+          <w:lang w:val="ru-RU"/>
+        </w:rPr>
+        <w:t>"</w:t>
+      </w:r>
+      <w:r>
+        <w:rPr>
+          <w:lang w:val="ru-RU"/>
+        </w:rPr>
         <w:t>.</w:t>
       </w:r>
       <w:r>
@@ -1681,7 +2063,7 @@
       </w:r>
       <w:r>
         <w:rPr>
-          <w:lang w:val="en-US"/>
+          <w:lang w:val="ru-RU"/>
         </w:rPr>
         <w:t>-</w:t>
       </w:r>
@@ -1724,6 +2106,7 @@
       <w:r>
         <w:rPr>
           <w:b/>
+          <w:lang w:val="ru-RU"/>
         </w:rPr>
         <w:t>-</w:t>
       </w:r>
@@ -1735,6 +2118,9 @@
         <w:t>дългата магическа пръчка</w:t>
       </w:r>
       <w:r>
+        <w:rPr>
+          <w:lang w:val="ru-RU"/>
+        </w:rPr>
         <w:t xml:space="preserve">. </w:t>
       </w:r>
       <w:r>
@@ -1896,7 +2282,7 @@
       </w:pPr>
       <w:r>
         <w:rPr>
-          <w:lang w:val="en-US"/>
+          <w:lang w:val="ru-RU"/>
         </w:rPr>
         <w:lastRenderedPageBreak/>
         <w:t xml:space="preserve">* </w:t>
@@ -1906,7 +2292,7 @@
       </w:r>
       <w:r>
         <w:rPr>
-          <w:lang w:val="en-US"/>
+          <w:lang w:val="ru-RU"/>
         </w:rPr>
         <w:t>-</w:t>
       </w:r>
@@ -1949,6 +2335,7 @@
       <w:r>
         <w:rPr>
           <w:b/>
+          <w:lang w:val="ru-RU"/>
         </w:rPr>
         <w:t>-</w:t>
       </w:r>
@@ -1966,6 +2353,9 @@
         <w:t xml:space="preserve"> на пръчката</w:t>
       </w:r>
       <w:r>
+        <w:rPr>
+          <w:lang w:val="ru-RU"/>
+        </w:rPr>
         <w:t>.</w:t>
       </w:r>
     </w:p>
@@ -2152,6 +2542,7 @@
           <w:color w:val="auto"/>
           <w:sz w:val="22"/>
           <w:szCs w:val="22"/>
+          <w:lang w:val="ru-RU"/>
         </w:rPr>
         <w:t>.</w:t>
       </w:r>
@@ -2383,6 +2774,7 @@
       <w:r>
         <w:rPr>
           <w:noProof/>
+          <w:lang w:val="ru-RU"/>
         </w:rPr>
         <w:t xml:space="preserve">, </w:t>
       </w:r>
@@ -2404,6 +2796,7 @@
       <w:r>
         <w:rPr>
           <w:noProof/>
+          <w:lang w:val="ru-RU"/>
         </w:rPr>
         <w:t xml:space="preserve">, </w:t>
       </w:r>
@@ -2432,6 +2825,7 @@
       <w:r>
         <w:rPr>
           <w:noProof/>
+          <w:lang w:val="ru-RU"/>
         </w:rPr>
         <w:t>"</w:t>
       </w:r>
@@ -2439,17 +2833,32 @@
         <w:rPr>
           <w:b/>
         </w:rPr>
-        <w:t>Ollivander Family</w:t>
+        <w:t>Ollivander</w:t>
+      </w:r>
+      <w:r>
+        <w:rPr>
+          <w:b/>
+          <w:lang w:val="ru-RU"/>
+        </w:rPr>
+        <w:t xml:space="preserve"> </w:t>
+      </w:r>
+      <w:r>
+        <w:rPr>
+          <w:b/>
+        </w:rPr>
+        <w:t>Family</w:t>
       </w:r>
       <w:r>
         <w:rPr>
           <w:noProof/>
+          <w:lang w:val="ru-RU"/>
         </w:rPr>
         <w:t>"</w:t>
       </w:r>
       <w:r>
         <w:rPr>
           <w:noProof/>
+          <w:lang w:val="ru-RU"/>
         </w:rPr>
         <w:t>.</w:t>
       </w:r>
@@ -2662,6 +3071,9 @@
         <w:t xml:space="preserve"> и техните общи суми на депозити</w:t>
       </w:r>
       <w:r>
+        <w:rPr>
+          <w:lang w:val="ru-RU"/>
+        </w:rPr>
         <w:t xml:space="preserve">, </w:t>
       </w:r>
       <w:r>
@@ -2678,6 +3090,9 @@
         <w:t>само за магьосниците</w:t>
       </w:r>
       <w:r>
+        <w:rPr>
+          <w:lang w:val="ru-RU"/>
+        </w:rPr>
         <w:t xml:space="preserve">, </w:t>
       </w:r>
       <w:r>
@@ -2715,6 +3130,7 @@
       <w:r>
         <w:rPr>
           <w:noProof/>
+          <w:lang w:val="ru-RU"/>
         </w:rPr>
         <w:t>"</w:t>
       </w:r>
@@ -2722,15 +3138,32 @@
         <w:rPr>
           <w:b/>
         </w:rPr>
-        <w:t>Ollivander Family</w:t>
+        <w:t>Ollivander</w:t>
+      </w:r>
+      <w:r>
+        <w:rPr>
+          <w:b/>
+          <w:lang w:val="ru-RU"/>
+        </w:rPr>
+        <w:t xml:space="preserve"> </w:t>
+      </w:r>
+      <w:r>
+        <w:rPr>
+          <w:b/>
+        </w:rPr>
+        <w:t>Family</w:t>
       </w:r>
       <w:r>
         <w:rPr>
           <w:noProof/>
+          <w:lang w:val="ru-RU"/>
         </w:rPr>
         <w:t>"</w:t>
       </w:r>
       <w:r>
+        <w:rPr>
+          <w:lang w:val="ru-RU"/>
+        </w:rPr>
         <w:t xml:space="preserve">. </w:t>
       </w:r>
       <w:r>
@@ -2788,19 +3221,27 @@
       <w:r>
         <w:rPr>
           <w:b/>
+          <w:lang w:val="ru-RU"/>
         </w:rPr>
         <w:t>150</w:t>
       </w:r>
       <w:r>
+        <w:rPr>
+          <w:lang w:val="ru-RU"/>
+        </w:rPr>
         <w:t xml:space="preserve"> </w:t>
       </w:r>
       <w:r>
         <w:rPr>
           <w:b/>
+          <w:lang w:val="ru-RU"/>
         </w:rPr>
         <w:t>000</w:t>
       </w:r>
       <w:r>
+        <w:rPr>
+          <w:lang w:val="ru-RU"/>
+        </w:rPr>
         <w:t xml:space="preserve">. </w:t>
       </w:r>
       <w:r>
@@ -2843,6 +3284,9 @@
         <w:t>низходящ ред</w:t>
       </w:r>
       <w:r>
+        <w:rPr>
+          <w:lang w:val="ru-RU"/>
+        </w:rPr>
         <w:t>.</w:t>
       </w:r>
     </w:p>
@@ -3116,6 +3560,9 @@
         <w:t>възходящ ред</w:t>
       </w:r>
       <w:r>
+        <w:rPr>
+          <w:lang w:val="bg-BG"/>
+        </w:rPr>
         <w:t xml:space="preserve">, </w:t>
       </w:r>
       <w:r>
@@ -3135,6 +3582,7 @@
       <w:r>
         <w:rPr>
           <w:noProof/>
+          <w:lang w:val="bg-BG"/>
         </w:rPr>
         <w:t xml:space="preserve"> </w:t>
       </w:r>
@@ -3153,6 +3601,9 @@
         <w:t>DepositGroup</w:t>
       </w:r>
       <w:r>
+        <w:rPr>
+          <w:lang w:val="bg-BG"/>
+        </w:rPr>
         <w:t>.</w:t>
       </w:r>
     </w:p>
@@ -3376,6 +3827,9 @@
         <w:t>Напишете заявка</w:t>
       </w:r>
       <w:r>
+        <w:rPr>
+          <w:lang w:val="ru-RU"/>
+        </w:rPr>
         <w:t xml:space="preserve">, </w:t>
       </w:r>
       <w:r>
@@ -3385,6 +3839,9 @@
         <w:t xml:space="preserve">която създава </w:t>
       </w:r>
       <w:r>
+        <w:rPr>
+          <w:lang w:val="ru-RU"/>
+        </w:rPr>
         <w:t xml:space="preserve">7 </w:t>
       </w:r>
       <w:r>
@@ -3401,6 +3858,9 @@
         <w:t>възраст</w:t>
       </w:r>
       <w:r>
+        <w:rPr>
+          <w:lang w:val="ru-RU"/>
+        </w:rPr>
         <w:t>.</w:t>
       </w:r>
     </w:p>
@@ -3424,6 +3884,9 @@
         <w:t xml:space="preserve"> трябва да са както следва</w:t>
       </w:r>
       <w:r>
+        <w:rPr>
+          <w:lang w:val="ru-RU"/>
+        </w:rPr>
         <w:t>:</w:t>
       </w:r>
     </w:p>
@@ -3764,6 +4227,9 @@
         <w:t>Напишете заявка</w:t>
       </w:r>
       <w:r>
+        <w:rPr>
+          <w:lang w:val="ru-RU"/>
+        </w:rPr>
         <w:t xml:space="preserve">, </w:t>
       </w:r>
       <w:r>
@@ -3851,6 +4317,9 @@
         <w:t xml:space="preserve"> </w:t>
       </w:r>
       <w:r>
+        <w:rPr>
+          <w:lang w:val="ru-RU"/>
+        </w:rPr>
         <w:t>"</w:t>
       </w:r>
       <w:r>
@@ -3874,9 +4343,15 @@
         <w:t>Chest</w:t>
       </w:r>
       <w:r>
+        <w:rPr>
+          <w:lang w:val="ru-RU"/>
+        </w:rPr>
         <w:t>"</w:t>
       </w:r>
       <w:r>
+        <w:rPr>
+          <w:lang w:val="ru-RU"/>
+        </w:rPr>
         <w:t xml:space="preserve">. </w:t>
       </w:r>
       <w:r>
@@ -3893,6 +4368,9 @@
         <w:t>азбучен ред</w:t>
       </w:r>
       <w:r>
+        <w:rPr>
+          <w:lang w:val="ru-RU"/>
+        </w:rPr>
         <w:t xml:space="preserve">. </w:t>
       </w:r>
       <w:r>
@@ -3922,6 +4400,7 @@
       <w:r>
         <w:rPr>
           <w:noProof/>
+          <w:lang w:val="ru-RU"/>
         </w:rPr>
         <w:t xml:space="preserve"> </w:t>
       </w:r>
@@ -3932,6 +4411,9 @@
         <w:t>за уникалност</w:t>
       </w:r>
       <w:r>
+        <w:rPr>
+          <w:lang w:val="ru-RU"/>
+        </w:rPr>
         <w:t>.</w:t>
       </w:r>
     </w:p>
@@ -4046,6 +4528,9 @@
         <w:t>Г</w:t>
       </w:r>
       <w:r>
+        <w:rPr>
+          <w:lang w:val="ru-RU"/>
+        </w:rPr>
         <w:t>-</w:t>
       </w:r>
       <w:r>
@@ -4055,6 +4540,9 @@
         <w:t>н Бодрог е силно заинтересован от рентабилността</w:t>
       </w:r>
       <w:r>
+        <w:rPr>
+          <w:lang w:val="ru-RU"/>
+        </w:rPr>
         <w:t xml:space="preserve">. </w:t>
       </w:r>
       <w:r>
@@ -4084,6 +4572,9 @@
         <w:t>депозитни групи</w:t>
       </w:r>
       <w:r>
+        <w:rPr>
+          <w:lang w:val="ru-RU"/>
+        </w:rPr>
         <w:t xml:space="preserve">, </w:t>
       </w:r>
       <w:r>
@@ -4126,6 +4617,9 @@
         <w:t>не</w:t>
       </w:r>
       <w:r>
+        <w:rPr>
+          <w:lang w:val="ru-RU"/>
+        </w:rPr>
         <w:t xml:space="preserve">. </w:t>
       </w:r>
       <w:r>
@@ -4135,6 +4629,9 @@
         <w:t>Но това не е всичко</w:t>
       </w:r>
       <w:r>
+        <w:rPr>
+          <w:lang w:val="ru-RU"/>
+        </w:rPr>
         <w:t xml:space="preserve">. </w:t>
       </w:r>
       <w:r>
@@ -4157,19 +4654,29 @@
         <w:t xml:space="preserve"> </w:t>
       </w:r>
       <w:r>
+        <w:rPr>
+          <w:lang w:val="ru-RU"/>
+        </w:rPr>
         <w:t>‘</w:t>
       </w:r>
       <w:r>
         <w:rPr>
           <w:b/>
           <w:bCs/>
+          <w:lang w:val="ru-RU"/>
         </w:rPr>
         <w:t>01/01/1985</w:t>
       </w:r>
       <w:r>
+        <w:rPr>
+          <w:lang w:val="ru-RU"/>
+        </w:rPr>
         <w:t>‘</w:t>
       </w:r>
       <w:r>
+        <w:rPr>
+          <w:lang w:val="ru-RU"/>
+        </w:rPr>
         <w:t xml:space="preserve">. </w:t>
       </w:r>
       <w:r>
@@ -4212,6 +4719,9 @@
         <w:t>Group</w:t>
       </w:r>
       <w:r>
+        <w:rPr>
+          <w:lang w:val="ru-RU"/>
+        </w:rPr>
         <w:t xml:space="preserve"> </w:t>
       </w:r>
       <w:r>
@@ -4254,6 +4764,9 @@
         <w:t>Flag</w:t>
       </w:r>
       <w:r>
+        <w:rPr>
+          <w:lang w:val="ru-RU"/>
+        </w:rPr>
         <w:t>.</w:t>
       </w:r>
     </w:p>
@@ -4270,6 +4783,9 @@
         <w:t>Резултатът трябва да се състои от следните колони</w:t>
       </w:r>
       <w:r>
+        <w:rPr>
+          <w:lang w:val="ru-RU"/>
+        </w:rPr>
         <w:t>:</w:t>
       </w:r>
     </w:p>
@@ -4503,6 +5019,9 @@
         <w:t>Господин Бодрог определено харесва своите върколаци повече от вас</w:t>
       </w:r>
       <w:r>
+        <w:rPr>
+          <w:lang w:val="ru-RU"/>
+        </w:rPr>
         <w:t xml:space="preserve">. </w:t>
       </w:r>
       <w:r>
@@ -4512,6 +5031,9 @@
         <w:t>Това е последният ви шанс да оцелеете</w:t>
       </w:r>
       <w:r>
+        <w:rPr>
+          <w:lang w:val="ru-RU"/>
+        </w:rPr>
         <w:t xml:space="preserve">! </w:t>
       </w:r>
       <w:r>
@@ -4521,6 +5043,9 @@
         <w:t>Дайте му малко данни</w:t>
       </w:r>
       <w:r>
+        <w:rPr>
+          <w:lang w:val="ru-RU"/>
+        </w:rPr>
         <w:t xml:space="preserve">, </w:t>
       </w:r>
       <w:r>
@@ -4530,6 +5055,9 @@
         <w:t xml:space="preserve">за да играе любимата си игра </w:t>
       </w:r>
       <w:r>
+        <w:rPr>
+          <w:lang w:val="ru-RU"/>
+        </w:rPr>
         <w:t>“</w:t>
       </w:r>
       <w:r>
@@ -4537,12 +5065,63 @@
           <w:b/>
           <w:bCs/>
         </w:rPr>
-        <w:t>Rich Wizard, Poor Wizard</w:t>
-      </w:r>
-      <w:r>
+        <w:t>Rich</w:t>
+      </w:r>
+      <w:r>
+        <w:rPr>
+          <w:b/>
+          <w:bCs/>
+          <w:lang w:val="ru-RU"/>
+        </w:rPr>
+        <w:t xml:space="preserve"> </w:t>
+      </w:r>
+      <w:r>
+        <w:rPr>
+          <w:b/>
+          <w:bCs/>
+        </w:rPr>
+        <w:t>Wizard</w:t>
+      </w:r>
+      <w:r>
+        <w:rPr>
+          <w:b/>
+          <w:bCs/>
+          <w:lang w:val="ru-RU"/>
+        </w:rPr>
+        <w:t xml:space="preserve">, </w:t>
+      </w:r>
+      <w:r>
+        <w:rPr>
+          <w:b/>
+          <w:bCs/>
+        </w:rPr>
+        <w:t>Poor</w:t>
+      </w:r>
+      <w:r>
+        <w:rPr>
+          <w:b/>
+          <w:bCs/>
+          <w:lang w:val="ru-RU"/>
+        </w:rPr>
+        <w:t xml:space="preserve"> </w:t>
+      </w:r>
+      <w:r>
+        <w:rPr>
+          <w:b/>
+          <w:bCs/>
+        </w:rPr>
+        <w:t>Wizard</w:t>
+      </w:r>
+      <w:r>
+        <w:rPr>
+          <w:lang w:val="ru-RU"/>
+        </w:rPr>
         <w:t>“</w:t>
       </w:r>
       <w:r>
+        <w:rPr>
+          <w:lang w:val="ru-RU"/>
+        </w:rPr>
         <w:t xml:space="preserve">. </w:t>
       </w:r>
       <w:r>
@@ -4552,6 +5131,9 @@
         <w:t>Правилата са прости</w:t>
       </w:r>
       <w:r>
+        <w:rPr>
+          <w:lang w:val="ru-RU"/>
+        </w:rPr>
         <w:t xml:space="preserve">: </w:t>
       </w:r>
       <w:r>
@@ -4627,6 +5209,9 @@
         <w:t>него</w:t>
       </w:r>
       <w:r>
+        <w:rPr>
+          <w:lang w:val="ru-RU"/>
+        </w:rPr>
         <w:t xml:space="preserve">. </w:t>
       </w:r>
       <w:r>
@@ -4636,6 +5221,9 @@
         <w:t>Ако магьосникът е последният в базата данни</w:t>
       </w:r>
       <w:r>
+        <w:rPr>
+          <w:lang w:val="ru-RU"/>
+        </w:rPr>
         <w:t xml:space="preserve">, </w:t>
       </w:r>
       <w:r>
@@ -4652,6 +5240,9 @@
         <w:t>игнорирайте</w:t>
       </w:r>
       <w:r>
+        <w:rPr>
+          <w:lang w:val="ru-RU"/>
+        </w:rPr>
         <w:t xml:space="preserve">. </w:t>
       </w:r>
       <w:r>
@@ -5023,6 +5614,9 @@
         <w:t>една стойност</w:t>
       </w:r>
       <w:r>
+        <w:rPr>
+          <w:lang w:val="ru-RU"/>
+        </w:rPr>
         <w:t xml:space="preserve">: </w:t>
       </w:r>
       <w:r>
@@ -5034,6 +5628,7 @@
       <w:r>
         <w:rPr>
           <w:noProof/>
+          <w:lang w:val="ru-RU"/>
         </w:rPr>
         <w:t>(</w:t>
       </w:r>
@@ -5048,6 +5643,7 @@
       <w:r>
         <w:rPr>
           <w:noProof/>
+          <w:lang w:val="ru-RU"/>
         </w:rPr>
         <w:t xml:space="preserve">) </w:t>
       </w:r>
@@ -5058,6 +5654,9 @@
         <w:t>на всички разлики</w:t>
       </w:r>
       <w:r>
+        <w:rPr>
+          <w:lang w:val="ru-RU"/>
+        </w:rPr>
         <w:t>.</w:t>
       </w:r>
     </w:p>
@@ -5285,6 +5884,7 @@
                               <w:color w:val="595959" w:themeColor="text1" w:themeTint="A6"/>
                               <w:sz w:val="17"/>
                               <w:szCs w:val="17"/>
+                              <w:lang w:val="ru-RU"/>
                             </w:rPr>
                             <w:t xml:space="preserve">, </w:t>
                           </w:r>
@@ -5355,7 +5955,16 @@
                               <w:sz w:val="17"/>
                               <w:szCs w:val="17"/>
                             </w:rPr>
-                            <w:t>NC-</w:t>
+                            <w:t>NC</w:t>
+                          </w:r>
+                          <w:r>
+                            <w:rPr>
+                              <w:color w:val="595959" w:themeColor="text1" w:themeTint="A6"/>
+                              <w:sz w:val="17"/>
+                              <w:szCs w:val="17"/>
+                              <w:lang w:val="ru-RU"/>
+                            </w:rPr>
+                            <w:t>-</w:t>
                           </w:r>
                           <w:r>
                             <w:rPr>
@@ -5582,6 +6191,7 @@
                         <w:color w:val="595959" w:themeColor="text1" w:themeTint="A6"/>
                         <w:sz w:val="17"/>
                         <w:szCs w:val="17"/>
+                        <w:lang w:val="ru-RU"/>
                       </w:rPr>
                       <w:t xml:space="preserve">, </w:t>
                     </w:r>
@@ -5652,7 +6262,16 @@
                         <w:sz w:val="17"/>
                         <w:szCs w:val="17"/>
                       </w:rPr>
-                      <w:t>NC-</w:t>
+                      <w:t>NC</w:t>
+                    </w:r>
+                    <w:r>
+                      <w:rPr>
+                        <w:color w:val="595959" w:themeColor="text1" w:themeTint="A6"/>
+                        <w:sz w:val="17"/>
+                        <w:szCs w:val="17"/>
+                        <w:lang w:val="ru-RU"/>
+                      </w:rPr>
+                      <w:t>-</w:t>
                     </w:r>
                     <w:r>
                       <w:rPr>
@@ -11685,7 +12304,7 @@
   <w:style w:type="paragraph" w:default="1" w:styleId="Normal">
     <w:name w:val="Normal"/>
     <w:qFormat/>
-    <w:rsid w:val="008063E1"/>
+    <w:rsid w:val="00C20C7C"/>
     <w:pPr>
       <w:spacing w:before="80" w:after="120"/>
     </w:pPr>

</xml_diff>

<commit_message>
Fixes on Group and Aggregate Functions exercise
</commit_message>
<xml_diff>
--- a/Courses/Software-Sciences/Module-3-Databases-New/12-Group-and-Aggregate-Functions/10-Group-and-Aggregate-Functions-Exercise.docx
+++ b/Courses/Software-Sciences/Module-3-Databases-New/12-Group-and-Aggregate-Functions/10-Group-and-Aggregate-Functions-Exercise.docx
@@ -44,6 +44,7 @@
         <w:spacing w:line="360" w:lineRule="auto"/>
         <w:rPr>
           <w:noProof/>
+          <w:lang w:val="ru-RU"/>
         </w:rPr>
       </w:pPr>
       <w:r>
@@ -81,6 +82,11 @@
       </w:r>
     </w:p>
     <w:p>
+      <w:pPr>
+        <w:rPr>
+          <w:lang w:val="ru-RU"/>
+        </w:rPr>
+      </w:pPr>
       <w:r>
         <w:rPr>
           <w:b/>
@@ -96,6 +102,9 @@
         <w:t xml:space="preserve"> базата данни </w:t>
       </w:r>
       <w:r>
+        <w:rPr>
+          <w:lang w:val="ru-RU"/>
+        </w:rPr>
         <w:t>"</w:t>
       </w:r>
       <w:r>
@@ -106,6 +115,9 @@
         <w:t>Mountains</w:t>
       </w:r>
       <w:r>
+        <w:rPr>
+          <w:lang w:val="ru-RU"/>
+        </w:rPr>
         <w:t xml:space="preserve">" </w:t>
       </w:r>
       <w:r>
@@ -157,6 +169,9 @@
         <w:t xml:space="preserve"> файла </w:t>
       </w:r>
       <w:r>
+        <w:rPr>
+          <w:lang w:val="ru-RU"/>
+        </w:rPr>
         <w:t>"</w:t>
       </w:r>
       <w:r>
@@ -164,13 +179,28 @@
           <w:b/>
           <w:bCs/>
         </w:rPr>
-        <w:t>Mountains.sql</w:t>
-      </w:r>
-      <w:r>
-        <w:t>"</w:t>
-      </w:r>
-      <w:r>
-        <w:t xml:space="preserve"> </w:t>
+        <w:t>Mountains</w:t>
+      </w:r>
+      <w:r>
+        <w:rPr>
+          <w:b/>
+          <w:bCs/>
+          <w:lang w:val="ru-RU"/>
+        </w:rPr>
+        <w:t>.</w:t>
+      </w:r>
+      <w:r>
+        <w:rPr>
+          <w:b/>
+          <w:bCs/>
+        </w:rPr>
+        <w:t>sql</w:t>
+      </w:r>
+      <w:r>
+        <w:rPr>
+          <w:lang w:val="ru-RU"/>
+        </w:rPr>
+        <w:t xml:space="preserve">" </w:t>
       </w:r>
       <w:r>
         <w:rPr>
@@ -186,6 +216,9 @@
         <w:t>SSMS</w:t>
       </w:r>
       <w:r>
+        <w:rPr>
+          <w:lang w:val="ru-RU"/>
+        </w:rPr>
         <w:t>.</w:t>
       </w:r>
     </w:p>
@@ -1581,6 +1614,7 @@
         <w:spacing w:line="360" w:lineRule="auto"/>
         <w:rPr>
           <w:noProof/>
+          <w:lang w:val="ru-RU"/>
         </w:rPr>
       </w:pPr>
       <w:r>
@@ -1618,6 +1652,11 @@
       </w:r>
     </w:p>
     <w:p>
+      <w:pPr>
+        <w:rPr>
+          <w:lang w:val="ru-RU"/>
+        </w:rPr>
+      </w:pPr>
       <w:r>
         <w:rPr>
           <w:b/>
@@ -1633,6 +1672,9 @@
         <w:t xml:space="preserve"> базата данни </w:t>
       </w:r>
       <w:r>
+        <w:rPr>
+          <w:lang w:val="ru-RU"/>
+        </w:rPr>
         <w:t>"</w:t>
       </w:r>
       <w:r>
@@ -1643,6 +1685,9 @@
         <w:t>Gringotts</w:t>
       </w:r>
       <w:r>
+        <w:rPr>
+          <w:lang w:val="ru-RU"/>
+        </w:rPr>
         <w:t xml:space="preserve">" </w:t>
       </w:r>
       <w:r>
@@ -1694,12 +1739,16 @@
         <w:t xml:space="preserve"> файла </w:t>
       </w:r>
       <w:r>
+        <w:rPr>
+          <w:lang w:val="ru-RU"/>
+        </w:rPr>
         <w:t>"</w:t>
       </w:r>
       <w:r>
         <w:rPr>
           <w:b/>
           <w:bCs/>
+          <w:lang w:val="ru-RU"/>
         </w:rPr>
         <w:t xml:space="preserve"> </w:t>
       </w:r>
@@ -1714,17 +1763,36 @@
         <w:rPr>
           <w:b/>
           <w:bCs/>
-        </w:rPr>
-        <w:t>-Database</w:t>
+          <w:lang w:val="ru-RU"/>
+        </w:rPr>
+        <w:t>-</w:t>
       </w:r>
       <w:r>
         <w:rPr>
           <w:b/>
           <w:bCs/>
         </w:rPr>
-        <w:t>.sql</w:t>
-      </w:r>
-      <w:r>
+        <w:t>Database</w:t>
+      </w:r>
+      <w:r>
+        <w:rPr>
+          <w:b/>
+          <w:bCs/>
+          <w:lang w:val="ru-RU"/>
+        </w:rPr>
+        <w:t>.</w:t>
+      </w:r>
+      <w:r>
+        <w:rPr>
+          <w:b/>
+          <w:bCs/>
+        </w:rPr>
+        <w:t>sql</w:t>
+      </w:r>
+      <w:r>
+        <w:rPr>
+          <w:lang w:val="ru-RU"/>
+        </w:rPr>
         <w:t xml:space="preserve">" </w:t>
       </w:r>
       <w:r>
@@ -1741,6 +1809,9 @@
         <w:t>SSMS</w:t>
       </w:r>
       <w:r>
+        <w:rPr>
+          <w:lang w:val="ru-RU"/>
+        </w:rPr>
         <w:t>.</w:t>
       </w:r>
     </w:p>
@@ -1955,6 +2026,10 @@
         <w:t>"</w:t>
       </w:r>
       <w:r>
+        <w:rPr>
+          <w:b/>
+          <w:bCs/>
+        </w:rPr>
         <w:t>LongestMagicWand</w:t>
       </w:r>
       <w:r>

</xml_diff>

<commit_message>
Fixes on GROUP BY exercise file
</commit_message>
<xml_diff>
--- a/Courses/Software-Sciences/Module-3-Databases-New/12-Group-and-Aggregate-Functions/10-Group-and-Aggregate-Functions-Exercise.docx
+++ b/Courses/Software-Sciences/Module-3-Databases-New/12-Group-and-Aggregate-Functions/10-Group-and-Aggregate-Functions-Exercise.docx
@@ -1373,90 +1373,6 @@
               <w:rPr>
                 <w:noProof/>
               </w:rPr>
-              <w:t>China</w:t>
-            </w:r>
-            <w:r>
-              <w:rPr>
-                <w:noProof/>
-                <w:lang w:val="bg-BG"/>
-              </w:rPr>
-              <w:tab/>
-            </w:r>
-          </w:p>
-        </w:tc>
-        <w:tc>
-          <w:tcPr>
-            <w:tcW w:w="2410" w:type="dxa"/>
-            <w:vAlign w:val="center"/>
-          </w:tcPr>
-          <w:p>
-            <w:pPr>
-              <w:spacing w:after="0"/>
-              <w:rPr>
-                <w:noProof/>
-              </w:rPr>
-            </w:pPr>
-            <w:r>
-              <w:rPr>
-                <w:noProof/>
-              </w:rPr>
-              <w:t>K2</w:t>
-            </w:r>
-          </w:p>
-        </w:tc>
-        <w:tc>
-          <w:tcPr>
-            <w:tcW w:w="2620" w:type="dxa"/>
-            <w:vAlign w:val="center"/>
-          </w:tcPr>
-          <w:p>
-            <w:pPr>
-              <w:spacing w:after="0"/>
-              <w:rPr>
-                <w:noProof/>
-              </w:rPr>
-            </w:pPr>
-            <w:r>
-              <w:t>8611</w:t>
-            </w:r>
-          </w:p>
-        </w:tc>
-        <w:tc>
-          <w:tcPr>
-            <w:tcW w:w="2340" w:type="dxa"/>
-            <w:vAlign w:val="center"/>
-          </w:tcPr>
-          <w:p>
-            <w:pPr>
-              <w:spacing w:after="0"/>
-              <w:rPr>
-                <w:noProof/>
-              </w:rPr>
-            </w:pPr>
-            <w:r>
-              <w:t>Karakoram Range</w:t>
-            </w:r>
-          </w:p>
-        </w:tc>
-      </w:tr>
-      <w:tr>
-        <w:tc>
-          <w:tcPr>
-            <w:tcW w:w="1990" w:type="dxa"/>
-            <w:vAlign w:val="center"/>
-          </w:tcPr>
-          <w:p>
-            <w:pPr>
-              <w:spacing w:after="0"/>
-              <w:rPr>
-                <w:noProof/>
-              </w:rPr>
-            </w:pPr>
-            <w:r>
-              <w:rPr>
-                <w:noProof/>
-              </w:rPr>
-              <w:lastRenderedPageBreak/>
               <w:t>Bulgaria</w:t>
             </w:r>
           </w:p>
@@ -1518,6 +1434,90 @@
                 <w:noProof/>
               </w:rPr>
               <w:t>Rila</w:t>
+            </w:r>
+          </w:p>
+        </w:tc>
+      </w:tr>
+      <w:tr>
+        <w:trPr>
+          <w:trHeight w:val="466"/>
+        </w:trPr>
+        <w:tc>
+          <w:tcPr>
+            <w:tcW w:w="1990" w:type="dxa"/>
+            <w:vAlign w:val="center"/>
+          </w:tcPr>
+          <w:p>
+            <w:pPr>
+              <w:tabs>
+                <w:tab w:val="left" w:pos="1218"/>
+              </w:tabs>
+              <w:spacing w:after="0"/>
+              <w:rPr>
+                <w:noProof/>
+              </w:rPr>
+            </w:pPr>
+            <w:r>
+              <w:rPr>
+                <w:noProof/>
+              </w:rPr>
+              <w:lastRenderedPageBreak/>
+              <w:t>China</w:t>
+            </w:r>
+            <w:r>
+              <w:rPr>
+                <w:noProof/>
+                <w:lang w:val="bg-BG"/>
+              </w:rPr>
+              <w:tab/>
+            </w:r>
+          </w:p>
+        </w:tc>
+        <w:tc>
+          <w:tcPr>
+            <w:tcW w:w="2410" w:type="dxa"/>
+            <w:vAlign w:val="center"/>
+          </w:tcPr>
+          <w:p>
+            <w:pPr>
+              <w:spacing w:after="0"/>
+              <w:rPr>
+                <w:noProof/>
+              </w:rPr>
+            </w:pPr>
+            <w:r>
+              <w:rPr>
+                <w:noProof/>
+              </w:rPr>
+              <w:t>K2</w:t>
+            </w:r>
+          </w:p>
+        </w:tc>
+        <w:tc>
+          <w:tcPr>
+            <w:tcW w:w="2620" w:type="dxa"/>
+            <w:vAlign w:val="center"/>
+          </w:tcPr>
+          <w:p>
+            <w:pPr>
+              <w:spacing w:after="0"/>
+            </w:pPr>
+            <w:r>
+              <w:t>8611</w:t>
+            </w:r>
+          </w:p>
+        </w:tc>
+        <w:tc>
+          <w:tcPr>
+            <w:tcW w:w="2340" w:type="dxa"/>
+            <w:vAlign w:val="center"/>
+          </w:tcPr>
+          <w:p>
+            <w:pPr>
+              <w:spacing w:after="0"/>
+            </w:pPr>
+            <w:r>
+              <w:t>Karakoram Range</w:t>
             </w:r>
           </w:p>
         </w:tc>

</xml_diff>